<commit_message>
Connor's tools + tech
</commit_message>
<xml_diff>
--- a/ReportContent/ToolsAndTechnologies.docx
+++ b/ReportContent/ToolsAndTechnologies.docx
@@ -178,7 +178,25 @@
         </w:numPr>
       </w:pPr>
       <w:r>
-        <w:t>Connor: Has previous experience in computer stuff and some programming languages?</w:t>
+        <w:t xml:space="preserve">Connor: Has previous experience in </w:t>
+      </w:r>
+      <w:r>
+        <w:t xml:space="preserve">building PC’s </w:t>
+      </w:r>
+      <w:r>
+        <w:t>and general hardware troubleshooting, as well as dabbling in some cod</w:t>
+      </w:r>
+      <w:r>
+        <w:t>ing languages</w:t>
+      </w:r>
+      <w:r>
+        <w:t xml:space="preserve"> such as python</w:t>
+      </w:r>
+      <w:r>
+        <w:t>.</w:t>
+      </w:r>
+      <w:r>
+        <w:t xml:space="preserve"> </w:t>
       </w:r>
       <w:r>
         <w:rPr>

</xml_diff>

<commit_message>
Previous experience - Vanessa
</commit_message>
<xml_diff>
--- a/ReportContent/ToolsAndTechnologies.docx
+++ b/ReportContent/ToolsAndTechnologies.docx
@@ -1,14 +1,18 @@
 
 <file path=word/document.xml><?xml version="1.0" encoding="utf-8"?>
-<w:document xmlns:wpc="http://schemas.microsoft.com/office/word/2010/wordprocessingCanvas" xmlns:cx="http://schemas.microsoft.com/office/drawing/2014/chartex" xmlns:cx1="http://schemas.microsoft.com/office/drawing/2015/9/8/chartex" xmlns:cx2="http://schemas.microsoft.com/office/drawing/2015/10/21/chartex" xmlns:cx3="http://schemas.microsoft.com/office/drawing/2016/5/9/chartex" xmlns:cx4="http://schemas.microsoft.com/office/drawing/2016/5/10/chartex" xmlns:cx5="http://schemas.microsoft.com/office/drawing/2016/5/11/chartex" xmlns:cx6="http://schemas.microsoft.com/office/drawing/2016/5/12/chartex" xmlns:cx7="http://schemas.microsoft.com/office/drawing/2016/5/13/chartex" xmlns:cx8="http://schemas.microsoft.com/office/drawing/2016/5/14/chartex" xmlns:mc="http://schemas.openxmlformats.org/markup-compatibility/2006" xmlns:aink="http://schemas.microsoft.com/office/drawing/2016/ink" xmlns:am3d="http://schemas.microsoft.com/office/drawing/2017/model3d" xmlns:o="urn:schemas-microsoft-com:office:office" xmlns:r="http://schemas.openxmlformats.org/officeDocument/2006/relationships" xmlns:m="http://schemas.openxmlformats.org/officeDocument/2006/math" xmlns:v="urn:schemas-microsoft-com:vml" xmlns:wp14="http://schemas.microsoft.com/office/word/2010/wordprocessingDrawing" xmlns:wp="http://schemas.openxmlformats.org/drawingml/2006/wordprocessingDrawing" xmlns:w10="urn:schemas-microsoft-com:office:word" xmlns:w="http://schemas.openxmlformats.org/wordprocessingml/2006/main" xmlns:w14="http://schemas.microsoft.com/office/word/2010/wordml" xmlns:w15="http://schemas.microsoft.com/office/word/2012/wordml" xmlns:w16cex="http://schemas.microsoft.com/office/word/2018/wordml/cex" xmlns:w16cid="http://schemas.microsoft.com/office/word/2016/wordml/cid" xmlns:w16="http://schemas.microsoft.com/office/word/2018/wordml" xmlns:w16se="http://schemas.microsoft.com/office/word/2015/wordml/symex" xmlns:wpg="http://schemas.microsoft.com/office/word/2010/wordprocessingGroup" xmlns:wpi="http://schemas.microsoft.com/office/word/2010/wordprocessingInk" xmlns:wne="http://schemas.microsoft.com/office/word/2006/wordml" xmlns:wps="http://schemas.microsoft.com/office/word/2010/wordprocessingShape" mc:Ignorable="w14 w15 w16se w16cid w16 w16cex wp14">
+<w:document xmlns:wpc="http://schemas.microsoft.com/office/word/2010/wordprocessingCanvas" xmlns:cx="http://schemas.microsoft.com/office/drawing/2014/chartex" xmlns:cx1="http://schemas.microsoft.com/office/drawing/2015/9/8/chartex" xmlns:mc="http://schemas.openxmlformats.org/markup-compatibility/2006" xmlns:o="urn:schemas-microsoft-com:office:office" xmlns:r="http://schemas.openxmlformats.org/officeDocument/2006/relationships" xmlns:m="http://schemas.openxmlformats.org/officeDocument/2006/math" xmlns:v="urn:schemas-microsoft-com:vml" xmlns:wp14="http://schemas.microsoft.com/office/word/2010/wordprocessingDrawing" xmlns:wp="http://schemas.openxmlformats.org/drawingml/2006/wordprocessingDrawing" xmlns:w10="urn:schemas-microsoft-com:office:word" xmlns:w="http://schemas.openxmlformats.org/wordprocessingml/2006/main" xmlns:w14="http://schemas.microsoft.com/office/word/2010/wordml" xmlns:w15="http://schemas.microsoft.com/office/word/2012/wordml" xmlns:w16se="http://schemas.microsoft.com/office/word/2015/wordml/symex" xmlns:wpg="http://schemas.microsoft.com/office/word/2010/wordprocessingGroup" xmlns:wpi="http://schemas.microsoft.com/office/word/2010/wordprocessingInk" xmlns:wne="http://schemas.microsoft.com/office/word/2006/wordml" xmlns:wps="http://schemas.microsoft.com/office/word/2010/wordprocessingShape" mc:Ignorable="w14 w15 w16se wp14">
   <w:body>
     <w:p>
+      <w:bookmarkStart w:id="0" w:name="_GoBack"/>
+      <w:bookmarkEnd w:id="0"/>
       <w:r>
         <w:t xml:space="preserve">ITT </w:t>
       </w:r>
+      <w:proofErr w:type="spellStart"/>
       <w:r>
         <w:t>A3</w:t>
       </w:r>
+      <w:proofErr w:type="spellEnd"/>
       <w:r>
         <w:t xml:space="preserve"> – Tools and Technologies</w:t>
       </w:r>
@@ -74,7 +78,7 @@
               </wp:anchor>
             </w:drawing>
           </mc:Choice>
-          <mc:Fallback>
+          <mc:Fallback xmlns:w16="http://schemas.microsoft.com/office/word/2018/wordml" xmlns:w16cid="http://schemas.microsoft.com/office/word/2016/wordml/cid" xmlns:w16cex="http://schemas.microsoft.com/office/word/2018/wordml/cex" xmlns:am3d="http://schemas.microsoft.com/office/drawing/2017/model3d" xmlns:aink="http://schemas.microsoft.com/office/drawing/2016/ink" xmlns:cx8="http://schemas.microsoft.com/office/drawing/2016/5/14/chartex" xmlns:cx7="http://schemas.microsoft.com/office/drawing/2016/5/13/chartex" xmlns:cx6="http://schemas.microsoft.com/office/drawing/2016/5/12/chartex" xmlns:cx5="http://schemas.microsoft.com/office/drawing/2016/5/11/chartex" xmlns:cx4="http://schemas.microsoft.com/office/drawing/2016/5/10/chartex" xmlns:cx3="http://schemas.microsoft.com/office/drawing/2016/5/9/chartex" xmlns:cx2="http://schemas.microsoft.com/office/drawing/2015/10/21/chartex">
             <w:pict>
               <v:line w14:anchorId="13B29514" id="Straight Connector 1" o:spid="_x0000_s1026" style="position:absolute;z-index:251659264;visibility:visible;mso-wrap-style:square;mso-wrap-distance-left:9pt;mso-wrap-distance-top:0;mso-wrap-distance-right:9pt;mso-wrap-distance-bottom:0;mso-position-horizontal:absolute;mso-position-horizontal-relative:text;mso-position-vertical:absolute;mso-position-vertical-relative:text" from="1.65pt,100.65pt" to="472.4pt,100.65pt" o:gfxdata="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" strokecolor="black [3200]" strokeweight="1pt">
                 <v:stroke joinstyle="miter"/>
@@ -118,6 +122,11 @@
     <w:p>
       <w:pPr>
         <w:pStyle w:val="ListParagraph"/>
+      </w:pPr>
+    </w:p>
+    <w:p>
+      <w:pPr>
+        <w:pStyle w:val="ListParagraph"/>
         <w:numPr>
           <w:ilvl w:val="0"/>
           <w:numId w:val="1"/>
@@ -172,6 +181,11 @@
     <w:p>
       <w:pPr>
         <w:pStyle w:val="ListParagraph"/>
+      </w:pPr>
+    </w:p>
+    <w:p>
+      <w:pPr>
+        <w:pStyle w:val="ListParagraph"/>
         <w:numPr>
           <w:ilvl w:val="0"/>
           <w:numId w:val="1"/>
@@ -208,13 +222,62 @@
     <w:p>
       <w:pPr>
         <w:pStyle w:val="ListParagraph"/>
-        <w:numPr>
-          <w:ilvl w:val="0"/>
-          <w:numId w:val="1"/>
-        </w:numPr>
-      </w:pPr>
-      <w:r>
-        <w:t>Vanessa: Has previous experience in the IT industry and coordination of teams and business stuff and computer stuff?</w:t>
+      </w:pPr>
+    </w:p>
+    <w:p>
+      <w:pPr>
+        <w:pStyle w:val="ListParagraph"/>
+        <w:numPr>
+          <w:ilvl w:val="0"/>
+          <w:numId w:val="1"/>
+        </w:numPr>
+      </w:pPr>
+      <w:r>
+        <w:t xml:space="preserve">Vanessa: Has </w:t>
+      </w:r>
+      <w:r>
+        <w:t xml:space="preserve">previous </w:t>
+      </w:r>
+      <w:r>
+        <w:t>experience</w:t>
+      </w:r>
+      <w:r>
+        <w:t xml:space="preserve"> in</w:t>
+      </w:r>
+      <w:r>
+        <w:t xml:space="preserve"> the accountancy sector drafting and finalizing financial and management reports, as well as</w:t>
+      </w:r>
+      <w:r>
+        <w:t xml:space="preserve"> the</w:t>
+      </w:r>
+      <w:r>
+        <w:t xml:space="preserve"> IT industry </w:t>
+      </w:r>
+      <w:r>
+        <w:t xml:space="preserve">as a consultant and coordinating </w:t>
+      </w:r>
+      <w:r>
+        <w:t>teams</w:t>
+      </w:r>
+      <w:r>
+        <w:t xml:space="preserve"> and people through project phases.</w:t>
+      </w:r>
+    </w:p>
+    <w:p>
+      <w:pPr>
+        <w:pStyle w:val="ListParagraph"/>
+      </w:pPr>
+    </w:p>
+    <w:p>
+      <w:pPr>
+        <w:pStyle w:val="ListParagraph"/>
+        <w:numPr>
+          <w:ilvl w:val="0"/>
+          <w:numId w:val="1"/>
+        </w:numPr>
+      </w:pPr>
+      <w:r>
+        <w:t>Ollie: Has previous experience with some coding and some computing stuff?</w:t>
       </w:r>
       <w:r>
         <w:rPr>
@@ -223,24 +286,7 @@
         <w:t xml:space="preserve"> *please revise*</w:t>
       </w:r>
     </w:p>
-    <w:p>
-      <w:pPr>
-        <w:pStyle w:val="ListParagraph"/>
-        <w:numPr>
-          <w:ilvl w:val="0"/>
-          <w:numId w:val="1"/>
-        </w:numPr>
-      </w:pPr>
-      <w:r>
-        <w:t>Ollie: Has previous experience with some coding and some computing stuff?</w:t>
-      </w:r>
-      <w:r>
-        <w:rPr>
-          <w:highlight w:val="yellow"/>
-        </w:rPr>
-        <w:t xml:space="preserve"> *please revise*</w:t>
-      </w:r>
-    </w:p>
+    <w:p/>
     <w:p>
       <w:r>
         <w:t>Tools:</w:t>
@@ -291,8 +337,13 @@
         </w:numPr>
       </w:pPr>
       <w:r>
-        <w:t>Java JDK</w:t>
-      </w:r>
+        <w:t xml:space="preserve">Java </w:t>
+      </w:r>
+      <w:proofErr w:type="spellStart"/>
+      <w:r>
+        <w:t>JDK</w:t>
+      </w:r>
+      <w:proofErr w:type="spellEnd"/>
     </w:p>
     <w:p>
       <w:pPr>
@@ -393,6 +444,7 @@
         <w:rPr>
           <w:highlight w:val="cyan"/>
         </w:rPr>
+        <w:lastRenderedPageBreak/>
         <w:t>Visual Studio Code</w:t>
       </w:r>
     </w:p>
@@ -407,7 +459,7 @@
 </file>
 
 <file path=word/numbering.xml><?xml version="1.0" encoding="utf-8"?>
-<w:numbering xmlns:wpc="http://schemas.microsoft.com/office/word/2010/wordprocessingCanvas" xmlns:cx="http://schemas.microsoft.com/office/drawing/2014/chartex" xmlns:cx1="http://schemas.microsoft.com/office/drawing/2015/9/8/chartex" xmlns:cx2="http://schemas.microsoft.com/office/drawing/2015/10/21/chartex" xmlns:cx3="http://schemas.microsoft.com/office/drawing/2016/5/9/chartex" xmlns:cx4="http://schemas.microsoft.com/office/drawing/2016/5/10/chartex" xmlns:cx5="http://schemas.microsoft.com/office/drawing/2016/5/11/chartex" xmlns:cx6="http://schemas.microsoft.com/office/drawing/2016/5/12/chartex" xmlns:cx7="http://schemas.microsoft.com/office/drawing/2016/5/13/chartex" xmlns:cx8="http://schemas.microsoft.com/office/drawing/2016/5/14/chartex" xmlns:mc="http://schemas.openxmlformats.org/markup-compatibility/2006" xmlns:aink="http://schemas.microsoft.com/office/drawing/2016/ink" xmlns:am3d="http://schemas.microsoft.com/office/drawing/2017/model3d" xmlns:o="urn:schemas-microsoft-com:office:office" xmlns:r="http://schemas.openxmlformats.org/officeDocument/2006/relationships" xmlns:m="http://schemas.openxmlformats.org/officeDocument/2006/math" xmlns:v="urn:schemas-microsoft-com:vml" xmlns:wp14="http://schemas.microsoft.com/office/word/2010/wordprocessingDrawing" xmlns:wp="http://schemas.openxmlformats.org/drawingml/2006/wordprocessingDrawing" xmlns:w10="urn:schemas-microsoft-com:office:word" xmlns:w="http://schemas.openxmlformats.org/wordprocessingml/2006/main" xmlns:w14="http://schemas.microsoft.com/office/word/2010/wordml" xmlns:w15="http://schemas.microsoft.com/office/word/2012/wordml" xmlns:w16cex="http://schemas.microsoft.com/office/word/2018/wordml/cex" xmlns:w16cid="http://schemas.microsoft.com/office/word/2016/wordml/cid" xmlns:w16="http://schemas.microsoft.com/office/word/2018/wordml" xmlns:w16se="http://schemas.microsoft.com/office/word/2015/wordml/symex" xmlns:wpg="http://schemas.microsoft.com/office/word/2010/wordprocessingGroup" xmlns:wpi="http://schemas.microsoft.com/office/word/2010/wordprocessingInk" xmlns:wne="http://schemas.microsoft.com/office/word/2006/wordml" xmlns:wps="http://schemas.microsoft.com/office/word/2010/wordprocessingShape" mc:Ignorable="w14 w15 w16se w16cid w16 w16cex wp14">
+<w:numbering xmlns:wpc="http://schemas.microsoft.com/office/word/2010/wordprocessingCanvas" xmlns:cx="http://schemas.microsoft.com/office/drawing/2014/chartex" xmlns:cx1="http://schemas.microsoft.com/office/drawing/2015/9/8/chartex" xmlns:mc="http://schemas.openxmlformats.org/markup-compatibility/2006" xmlns:o="urn:schemas-microsoft-com:office:office" xmlns:r="http://schemas.openxmlformats.org/officeDocument/2006/relationships" xmlns:m="http://schemas.openxmlformats.org/officeDocument/2006/math" xmlns:v="urn:schemas-microsoft-com:vml" xmlns:wp14="http://schemas.microsoft.com/office/word/2010/wordprocessingDrawing" xmlns:wp="http://schemas.openxmlformats.org/drawingml/2006/wordprocessingDrawing" xmlns:w10="urn:schemas-microsoft-com:office:word" xmlns:w="http://schemas.openxmlformats.org/wordprocessingml/2006/main" xmlns:w14="http://schemas.microsoft.com/office/word/2010/wordml" xmlns:w15="http://schemas.microsoft.com/office/word/2012/wordml" xmlns:w16se="http://schemas.microsoft.com/office/word/2015/wordml/symex" xmlns:wpg="http://schemas.microsoft.com/office/word/2010/wordprocessingGroup" xmlns:wpi="http://schemas.microsoft.com/office/word/2010/wordprocessingInk" xmlns:wne="http://schemas.microsoft.com/office/word/2006/wordml" xmlns:wps="http://schemas.microsoft.com/office/word/2010/wordprocessingShape" mc:Ignorable="w14 w15 w16se wp14">
   <w:abstractNum w:abstractNumId="0" w15:restartNumberingAfterBreak="0">
     <w:nsid w:val="229867CB"/>
     <w:multiLevelType w:val="hybridMultilevel"/>
@@ -527,7 +579,7 @@
 </file>
 
 <file path=word/styles.xml><?xml version="1.0" encoding="utf-8"?>
-<w:styles xmlns:mc="http://schemas.openxmlformats.org/markup-compatibility/2006" xmlns:r="http://schemas.openxmlformats.org/officeDocument/2006/relationships" xmlns:w="http://schemas.openxmlformats.org/wordprocessingml/2006/main" xmlns:w14="http://schemas.microsoft.com/office/word/2010/wordml" xmlns:w15="http://schemas.microsoft.com/office/word/2012/wordml" xmlns:w16cex="http://schemas.microsoft.com/office/word/2018/wordml/cex" xmlns:w16cid="http://schemas.microsoft.com/office/word/2016/wordml/cid" xmlns:w16="http://schemas.microsoft.com/office/word/2018/wordml" xmlns:w16se="http://schemas.microsoft.com/office/word/2015/wordml/symex" mc:Ignorable="w14 w15 w16se w16cid w16 w16cex">
+<w:styles xmlns:mc="http://schemas.openxmlformats.org/markup-compatibility/2006" xmlns:r="http://schemas.openxmlformats.org/officeDocument/2006/relationships" xmlns:w="http://schemas.openxmlformats.org/wordprocessingml/2006/main" xmlns:w14="http://schemas.microsoft.com/office/word/2010/wordml" xmlns:w15="http://schemas.microsoft.com/office/word/2012/wordml" xmlns:w16se="http://schemas.microsoft.com/office/word/2015/wordml/symex" mc:Ignorable="w14 w15 w16se">
   <w:docDefaults>
     <w:rPrDefault>
       <w:rPr>
@@ -543,7 +595,7 @@
       </w:pPr>
     </w:pPrDefault>
   </w:docDefaults>
-  <w:latentStyles w:defLockedState="0" w:defUIPriority="99" w:defSemiHidden="0" w:defUnhideWhenUsed="0" w:defQFormat="0" w:count="376">
+  <w:latentStyles w:defLockedState="0" w:defUIPriority="99" w:defSemiHidden="0" w:defUnhideWhenUsed="0" w:defQFormat="0" w:count="371">
     <w:lsdException w:name="Normal" w:uiPriority="0" w:qFormat="1"/>
     <w:lsdException w:name="heading 1" w:uiPriority="9" w:qFormat="1"/>
     <w:lsdException w:name="heading 2" w:semiHidden="1" w:uiPriority="9" w:unhideWhenUsed="1" w:qFormat="1"/>
@@ -915,11 +967,6 @@
     <w:lsdException w:name="List Table 5 Dark Accent 6" w:uiPriority="50"/>
     <w:lsdException w:name="List Table 6 Colorful Accent 6" w:uiPriority="51"/>
     <w:lsdException w:name="List Table 7 Colorful Accent 6" w:uiPriority="52"/>
-    <w:lsdException w:name="Mention" w:semiHidden="1" w:unhideWhenUsed="1"/>
-    <w:lsdException w:name="Smart Hyperlink" w:semiHidden="1" w:unhideWhenUsed="1"/>
-    <w:lsdException w:name="Hashtag" w:semiHidden="1" w:unhideWhenUsed="1"/>
-    <w:lsdException w:name="Unresolved Mention" w:semiHidden="1" w:unhideWhenUsed="1"/>
-    <w:lsdException w:name="Smart Link" w:semiHidden="1" w:unhideWhenUsed="1"/>
   </w:latentStyles>
   <w:style w:type="paragraph" w:default="1" w:styleId="Normal">
     <w:name w:val="Normal"/>

</xml_diff>

<commit_message>
Ness tools and tech
</commit_message>
<xml_diff>
--- a/ReportContent/ToolsAndTechnologies.docx
+++ b/ReportContent/ToolsAndTechnologies.docx
@@ -1,14 +1,18 @@
 
 <file path=word/document.xml><?xml version="1.0" encoding="utf-8"?>
-<w:document xmlns:wpc="http://schemas.microsoft.com/office/word/2010/wordprocessingCanvas" xmlns:cx="http://schemas.microsoft.com/office/drawing/2014/chartex" xmlns:cx1="http://schemas.microsoft.com/office/drawing/2015/9/8/chartex" xmlns:cx2="http://schemas.microsoft.com/office/drawing/2015/10/21/chartex" xmlns:cx3="http://schemas.microsoft.com/office/drawing/2016/5/9/chartex" xmlns:cx4="http://schemas.microsoft.com/office/drawing/2016/5/10/chartex" xmlns:cx5="http://schemas.microsoft.com/office/drawing/2016/5/11/chartex" xmlns:cx6="http://schemas.microsoft.com/office/drawing/2016/5/12/chartex" xmlns:cx7="http://schemas.microsoft.com/office/drawing/2016/5/13/chartex" xmlns:cx8="http://schemas.microsoft.com/office/drawing/2016/5/14/chartex" xmlns:mc="http://schemas.openxmlformats.org/markup-compatibility/2006" xmlns:aink="http://schemas.microsoft.com/office/drawing/2016/ink" xmlns:am3d="http://schemas.microsoft.com/office/drawing/2017/model3d" xmlns:o="urn:schemas-microsoft-com:office:office" xmlns:r="http://schemas.openxmlformats.org/officeDocument/2006/relationships" xmlns:m="http://schemas.openxmlformats.org/officeDocument/2006/math" xmlns:v="urn:schemas-microsoft-com:vml" xmlns:wp14="http://schemas.microsoft.com/office/word/2010/wordprocessingDrawing" xmlns:wp="http://schemas.openxmlformats.org/drawingml/2006/wordprocessingDrawing" xmlns:w10="urn:schemas-microsoft-com:office:word" xmlns:w="http://schemas.openxmlformats.org/wordprocessingml/2006/main" xmlns:w14="http://schemas.microsoft.com/office/word/2010/wordml" xmlns:w15="http://schemas.microsoft.com/office/word/2012/wordml" xmlns:w16cex="http://schemas.microsoft.com/office/word/2018/wordml/cex" xmlns:w16cid="http://schemas.microsoft.com/office/word/2016/wordml/cid" xmlns:w16="http://schemas.microsoft.com/office/word/2018/wordml" xmlns:w16se="http://schemas.microsoft.com/office/word/2015/wordml/symex" xmlns:wpg="http://schemas.microsoft.com/office/word/2010/wordprocessingGroup" xmlns:wpi="http://schemas.microsoft.com/office/word/2010/wordprocessingInk" xmlns:wne="http://schemas.microsoft.com/office/word/2006/wordml" xmlns:wps="http://schemas.microsoft.com/office/word/2010/wordprocessingShape" mc:Ignorable="w14 w15 w16se w16cid w16 w16cex wp14">
+<w:document xmlns:wpc="http://schemas.microsoft.com/office/word/2010/wordprocessingCanvas" xmlns:cx="http://schemas.microsoft.com/office/drawing/2014/chartex" xmlns:cx1="http://schemas.microsoft.com/office/drawing/2015/9/8/chartex" xmlns:mc="http://schemas.openxmlformats.org/markup-compatibility/2006" xmlns:o="urn:schemas-microsoft-com:office:office" xmlns:r="http://schemas.openxmlformats.org/officeDocument/2006/relationships" xmlns:m="http://schemas.openxmlformats.org/officeDocument/2006/math" xmlns:v="urn:schemas-microsoft-com:vml" xmlns:wp14="http://schemas.microsoft.com/office/word/2010/wordprocessingDrawing" xmlns:wp="http://schemas.openxmlformats.org/drawingml/2006/wordprocessingDrawing" xmlns:w10="urn:schemas-microsoft-com:office:word" xmlns:w="http://schemas.openxmlformats.org/wordprocessingml/2006/main" xmlns:w14="http://schemas.microsoft.com/office/word/2010/wordml" xmlns:w15="http://schemas.microsoft.com/office/word/2012/wordml" xmlns:w16se="http://schemas.microsoft.com/office/word/2015/wordml/symex" xmlns:wpg="http://schemas.microsoft.com/office/word/2010/wordprocessingGroup" xmlns:wpi="http://schemas.microsoft.com/office/word/2010/wordprocessingInk" xmlns:wne="http://schemas.microsoft.com/office/word/2006/wordml" xmlns:wps="http://schemas.microsoft.com/office/word/2010/wordprocessingShape" mc:Ignorable="w14 w15 w16se wp14">
   <w:body>
     <w:p>
+      <w:bookmarkStart w:id="0" w:name="_GoBack"/>
+      <w:bookmarkEnd w:id="0"/>
       <w:r>
         <w:t xml:space="preserve">ITT </w:t>
       </w:r>
+      <w:proofErr w:type="spellStart"/>
       <w:r>
         <w:t>A3</w:t>
       </w:r>
+      <w:proofErr w:type="spellEnd"/>
       <w:r>
         <w:t xml:space="preserve"> – Tools and Technologies</w:t>
       </w:r>
@@ -74,7 +78,7 @@
               </wp:anchor>
             </w:drawing>
           </mc:Choice>
-          <mc:Fallback>
+          <mc:Fallback xmlns:w16="http://schemas.microsoft.com/office/word/2018/wordml" xmlns:w16cid="http://schemas.microsoft.com/office/word/2016/wordml/cid" xmlns:w16cex="http://schemas.microsoft.com/office/word/2018/wordml/cex" xmlns:am3d="http://schemas.microsoft.com/office/drawing/2017/model3d" xmlns:aink="http://schemas.microsoft.com/office/drawing/2016/ink" xmlns:cx8="http://schemas.microsoft.com/office/drawing/2016/5/14/chartex" xmlns:cx7="http://schemas.microsoft.com/office/drawing/2016/5/13/chartex" xmlns:cx6="http://schemas.microsoft.com/office/drawing/2016/5/12/chartex" xmlns:cx5="http://schemas.microsoft.com/office/drawing/2016/5/11/chartex" xmlns:cx4="http://schemas.microsoft.com/office/drawing/2016/5/10/chartex" xmlns:cx3="http://schemas.microsoft.com/office/drawing/2016/5/9/chartex" xmlns:cx2="http://schemas.microsoft.com/office/drawing/2015/10/21/chartex">
             <w:pict>
               <v:line w14:anchorId="13B29514" id="Straight Connector 1" o:spid="_x0000_s1026" style="position:absolute;z-index:251659264;visibility:visible;mso-wrap-style:square;mso-wrap-distance-left:9pt;mso-wrap-distance-top:0;mso-wrap-distance-right:9pt;mso-wrap-distance-bottom:0;mso-position-horizontal:absolute;mso-position-horizontal-relative:text;mso-position-vertical:absolute;mso-position-vertical-relative:text" from="1.65pt,100.65pt" to="472.4pt,100.65pt" o:gfxdata="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" strokecolor="black [3200]" strokeweight="1pt">
                 <v:stroke joinstyle="miter"/>
@@ -118,6 +122,11 @@
     <w:p>
       <w:pPr>
         <w:pStyle w:val="ListParagraph"/>
+      </w:pPr>
+    </w:p>
+    <w:p>
+      <w:pPr>
+        <w:pStyle w:val="ListParagraph"/>
         <w:numPr>
           <w:ilvl w:val="0"/>
           <w:numId w:val="1"/>
@@ -130,20 +139,49 @@
         <w:t xml:space="preserve"> </w:t>
       </w:r>
       <w:r>
+        <w:rPr>
+          <w:highlight w:val="cyan"/>
+        </w:rPr>
         <w:t>Completed a degree in Public Relations and</w:t>
       </w:r>
       <w:r>
+        <w:rPr>
+          <w:highlight w:val="cyan"/>
+        </w:rPr>
         <w:t xml:space="preserve"> </w:t>
       </w:r>
       <w:r>
+        <w:rPr>
+          <w:highlight w:val="cyan"/>
+        </w:rPr>
         <w:t>h</w:t>
       </w:r>
       <w:r>
+        <w:rPr>
+          <w:highlight w:val="cyan"/>
+        </w:rPr>
         <w:t>as previous experience in</w:t>
       </w:r>
       <w:r>
+        <w:rPr>
+          <w:highlight w:val="cyan"/>
+        </w:rPr>
         <w:t xml:space="preserve"> pitching to clients. She also has an interest in technology and design. This has aided the development of the visual aspects of the app and website.</w:t>
       </w:r>
+      <w:r>
+        <w:t xml:space="preserve"> </w:t>
+      </w:r>
+      <w:r>
+        <w:rPr>
+          <w:highlight w:val="yellow"/>
+        </w:rPr>
+        <w:t>please revise*</w:t>
+      </w:r>
+    </w:p>
+    <w:p>
+      <w:pPr>
+        <w:pStyle w:val="ListParagraph"/>
+      </w:pPr>
     </w:p>
     <w:p>
       <w:pPr>
@@ -175,9 +213,6 @@
         <w:t xml:space="preserve"> </w:t>
       </w:r>
       <w:r>
-        <w:t xml:space="preserve">Personal security? </w:t>
-      </w:r>
-      <w:r>
         <w:rPr>
           <w:highlight w:val="yellow"/>
         </w:rPr>
@@ -187,13 +222,62 @@
     <w:p>
       <w:pPr>
         <w:pStyle w:val="ListParagraph"/>
-        <w:numPr>
-          <w:ilvl w:val="0"/>
-          <w:numId w:val="1"/>
-        </w:numPr>
-      </w:pPr>
-      <w:r>
-        <w:t>Vanessa: Has previous experience in the IT industry and coordination of teams and business stuff and computer stuff?</w:t>
+      </w:pPr>
+    </w:p>
+    <w:p>
+      <w:pPr>
+        <w:pStyle w:val="ListParagraph"/>
+        <w:numPr>
+          <w:ilvl w:val="0"/>
+          <w:numId w:val="1"/>
+        </w:numPr>
+      </w:pPr>
+      <w:r>
+        <w:t xml:space="preserve">Vanessa: Has </w:t>
+      </w:r>
+      <w:r>
+        <w:t xml:space="preserve">previous </w:t>
+      </w:r>
+      <w:r>
+        <w:t>experience</w:t>
+      </w:r>
+      <w:r>
+        <w:t xml:space="preserve"> in</w:t>
+      </w:r>
+      <w:r>
+        <w:t xml:space="preserve"> the accountancy sector drafting and finalizing financial and management reports, as well as</w:t>
+      </w:r>
+      <w:r>
+        <w:t xml:space="preserve"> the</w:t>
+      </w:r>
+      <w:r>
+        <w:t xml:space="preserve"> IT industry </w:t>
+      </w:r>
+      <w:r>
+        <w:t xml:space="preserve">as a consultant and coordinating </w:t>
+      </w:r>
+      <w:r>
+        <w:t>teams</w:t>
+      </w:r>
+      <w:r>
+        <w:t xml:space="preserve"> and people through project phases.</w:t>
+      </w:r>
+    </w:p>
+    <w:p>
+      <w:pPr>
+        <w:pStyle w:val="ListParagraph"/>
+      </w:pPr>
+    </w:p>
+    <w:p>
+      <w:pPr>
+        <w:pStyle w:val="ListParagraph"/>
+        <w:numPr>
+          <w:ilvl w:val="0"/>
+          <w:numId w:val="1"/>
+        </w:numPr>
+      </w:pPr>
+      <w:r>
+        <w:t>Ollie: Has previous experience with some coding and some computing stuff?</w:t>
       </w:r>
       <w:r>
         <w:rPr>
@@ -202,27 +286,10 @@
         <w:t xml:space="preserve"> *please revise*</w:t>
       </w:r>
     </w:p>
-    <w:p>
-      <w:pPr>
-        <w:pStyle w:val="ListParagraph"/>
-        <w:numPr>
-          <w:ilvl w:val="0"/>
-          <w:numId w:val="1"/>
-        </w:numPr>
-      </w:pPr>
-      <w:r>
-        <w:t>Ollie: Has previous experience with some coding and some computing stuff?</w:t>
-      </w:r>
-      <w:r>
-        <w:rPr>
-          <w:highlight w:val="yellow"/>
-        </w:rPr>
-        <w:t xml:space="preserve"> *please revise*</w:t>
-      </w:r>
-    </w:p>
-    <w:p>
-      <w:r>
-        <w:t>Tools for application development:</w:t>
+    <w:p/>
+    <w:p>
+      <w:r>
+        <w:t>Tools:</w:t>
       </w:r>
     </w:p>
     <w:p>
@@ -270,8 +337,13 @@
         </w:numPr>
       </w:pPr>
       <w:r>
-        <w:t>Java JDK</w:t>
-      </w:r>
+        <w:t xml:space="preserve">Java </w:t>
+      </w:r>
+      <w:proofErr w:type="spellStart"/>
+      <w:r>
+        <w:t>JDK</w:t>
+      </w:r>
+      <w:proofErr w:type="spellEnd"/>
     </w:p>
     <w:p>
       <w:pPr>
@@ -304,19 +376,20 @@
       </w:r>
     </w:p>
     <w:p>
-      <w:r>
-        <w:t>Tools for preparing presentation artefacts:</w:t>
-      </w:r>
-    </w:p>
-    <w:p>
-      <w:pPr>
-        <w:pStyle w:val="ListParagraph"/>
-        <w:numPr>
-          <w:ilvl w:val="0"/>
-          <w:numId w:val="1"/>
-        </w:numPr>
-      </w:pPr>
-      <w:r>
+      <w:pPr>
+        <w:pStyle w:val="ListParagraph"/>
+        <w:numPr>
+          <w:ilvl w:val="0"/>
+          <w:numId w:val="1"/>
+        </w:numPr>
+        <w:rPr>
+          <w:highlight w:val="cyan"/>
+        </w:rPr>
+      </w:pPr>
+      <w:r>
+        <w:rPr>
+          <w:highlight w:val="cyan"/>
+        </w:rPr>
         <w:t>Adobe Photoshop</w:t>
       </w:r>
     </w:p>
@@ -327,8 +400,14 @@
           <w:ilvl w:val="0"/>
           <w:numId w:val="1"/>
         </w:numPr>
-      </w:pPr>
-      <w:r>
+        <w:rPr>
+          <w:highlight w:val="cyan"/>
+        </w:rPr>
+      </w:pPr>
+      <w:r>
+        <w:rPr>
+          <w:highlight w:val="cyan"/>
+        </w:rPr>
         <w:t>Adobe Illustrator</w:t>
       </w:r>
     </w:p>
@@ -339,8 +418,14 @@
           <w:ilvl w:val="0"/>
           <w:numId w:val="1"/>
         </w:numPr>
-      </w:pPr>
-      <w:r>
+        <w:rPr>
+          <w:highlight w:val="cyan"/>
+        </w:rPr>
+      </w:pPr>
+      <w:r>
+        <w:rPr>
+          <w:highlight w:val="cyan"/>
+        </w:rPr>
         <w:t>Adobe XD</w:t>
       </w:r>
     </w:p>
@@ -351,8 +436,15 @@
           <w:ilvl w:val="0"/>
           <w:numId w:val="1"/>
         </w:numPr>
-      </w:pPr>
-      <w:r>
+        <w:rPr>
+          <w:highlight w:val="cyan"/>
+        </w:rPr>
+      </w:pPr>
+      <w:r>
+        <w:rPr>
+          <w:highlight w:val="cyan"/>
+        </w:rPr>
+        <w:lastRenderedPageBreak/>
         <w:t>Visual Studio Code</w:t>
       </w:r>
     </w:p>
@@ -367,7 +459,7 @@
 </file>
 
 <file path=word/numbering.xml><?xml version="1.0" encoding="utf-8"?>
-<w:numbering xmlns:wpc="http://schemas.microsoft.com/office/word/2010/wordprocessingCanvas" xmlns:cx="http://schemas.microsoft.com/office/drawing/2014/chartex" xmlns:cx1="http://schemas.microsoft.com/office/drawing/2015/9/8/chartex" xmlns:cx2="http://schemas.microsoft.com/office/drawing/2015/10/21/chartex" xmlns:cx3="http://schemas.microsoft.com/office/drawing/2016/5/9/chartex" xmlns:cx4="http://schemas.microsoft.com/office/drawing/2016/5/10/chartex" xmlns:cx5="http://schemas.microsoft.com/office/drawing/2016/5/11/chartex" xmlns:cx6="http://schemas.microsoft.com/office/drawing/2016/5/12/chartex" xmlns:cx7="http://schemas.microsoft.com/office/drawing/2016/5/13/chartex" xmlns:cx8="http://schemas.microsoft.com/office/drawing/2016/5/14/chartex" xmlns:mc="http://schemas.openxmlformats.org/markup-compatibility/2006" xmlns:aink="http://schemas.microsoft.com/office/drawing/2016/ink" xmlns:am3d="http://schemas.microsoft.com/office/drawing/2017/model3d" xmlns:o="urn:schemas-microsoft-com:office:office" xmlns:r="http://schemas.openxmlformats.org/officeDocument/2006/relationships" xmlns:m="http://schemas.openxmlformats.org/officeDocument/2006/math" xmlns:v="urn:schemas-microsoft-com:vml" xmlns:wp14="http://schemas.microsoft.com/office/word/2010/wordprocessingDrawing" xmlns:wp="http://schemas.openxmlformats.org/drawingml/2006/wordprocessingDrawing" xmlns:w10="urn:schemas-microsoft-com:office:word" xmlns:w="http://schemas.openxmlformats.org/wordprocessingml/2006/main" xmlns:w14="http://schemas.microsoft.com/office/word/2010/wordml" xmlns:w15="http://schemas.microsoft.com/office/word/2012/wordml" xmlns:w16cex="http://schemas.microsoft.com/office/word/2018/wordml/cex" xmlns:w16cid="http://schemas.microsoft.com/office/word/2016/wordml/cid" xmlns:w16="http://schemas.microsoft.com/office/word/2018/wordml" xmlns:w16se="http://schemas.microsoft.com/office/word/2015/wordml/symex" xmlns:wpg="http://schemas.microsoft.com/office/word/2010/wordprocessingGroup" xmlns:wpi="http://schemas.microsoft.com/office/word/2010/wordprocessingInk" xmlns:wne="http://schemas.microsoft.com/office/word/2006/wordml" xmlns:wps="http://schemas.microsoft.com/office/word/2010/wordprocessingShape" mc:Ignorable="w14 w15 w16se w16cid w16 w16cex wp14">
+<w:numbering xmlns:wpc="http://schemas.microsoft.com/office/word/2010/wordprocessingCanvas" xmlns:cx="http://schemas.microsoft.com/office/drawing/2014/chartex" xmlns:cx1="http://schemas.microsoft.com/office/drawing/2015/9/8/chartex" xmlns:mc="http://schemas.openxmlformats.org/markup-compatibility/2006" xmlns:o="urn:schemas-microsoft-com:office:office" xmlns:r="http://schemas.openxmlformats.org/officeDocument/2006/relationships" xmlns:m="http://schemas.openxmlformats.org/officeDocument/2006/math" xmlns:v="urn:schemas-microsoft-com:vml" xmlns:wp14="http://schemas.microsoft.com/office/word/2010/wordprocessingDrawing" xmlns:wp="http://schemas.openxmlformats.org/drawingml/2006/wordprocessingDrawing" xmlns:w10="urn:schemas-microsoft-com:office:word" xmlns:w="http://schemas.openxmlformats.org/wordprocessingml/2006/main" xmlns:w14="http://schemas.microsoft.com/office/word/2010/wordml" xmlns:w15="http://schemas.microsoft.com/office/word/2012/wordml" xmlns:w16se="http://schemas.microsoft.com/office/word/2015/wordml/symex" xmlns:wpg="http://schemas.microsoft.com/office/word/2010/wordprocessingGroup" xmlns:wpi="http://schemas.microsoft.com/office/word/2010/wordprocessingInk" xmlns:wne="http://schemas.microsoft.com/office/word/2006/wordml" xmlns:wps="http://schemas.microsoft.com/office/word/2010/wordprocessingShape" mc:Ignorable="w14 w15 w16se wp14">
   <w:abstractNum w:abstractNumId="0" w15:restartNumberingAfterBreak="0">
     <w:nsid w:val="229867CB"/>
     <w:multiLevelType w:val="hybridMultilevel"/>
@@ -487,7 +579,7 @@
 </file>
 
 <file path=word/styles.xml><?xml version="1.0" encoding="utf-8"?>
-<w:styles xmlns:mc="http://schemas.openxmlformats.org/markup-compatibility/2006" xmlns:r="http://schemas.openxmlformats.org/officeDocument/2006/relationships" xmlns:w="http://schemas.openxmlformats.org/wordprocessingml/2006/main" xmlns:w14="http://schemas.microsoft.com/office/word/2010/wordml" xmlns:w15="http://schemas.microsoft.com/office/word/2012/wordml" xmlns:w16cex="http://schemas.microsoft.com/office/word/2018/wordml/cex" xmlns:w16cid="http://schemas.microsoft.com/office/word/2016/wordml/cid" xmlns:w16="http://schemas.microsoft.com/office/word/2018/wordml" xmlns:w16se="http://schemas.microsoft.com/office/word/2015/wordml/symex" mc:Ignorable="w14 w15 w16se w16cid w16 w16cex">
+<w:styles xmlns:mc="http://schemas.openxmlformats.org/markup-compatibility/2006" xmlns:r="http://schemas.openxmlformats.org/officeDocument/2006/relationships" xmlns:w="http://schemas.openxmlformats.org/wordprocessingml/2006/main" xmlns:w14="http://schemas.microsoft.com/office/word/2010/wordml" xmlns:w15="http://schemas.microsoft.com/office/word/2012/wordml" xmlns:w16se="http://schemas.microsoft.com/office/word/2015/wordml/symex" mc:Ignorable="w14 w15 w16se">
   <w:docDefaults>
     <w:rPrDefault>
       <w:rPr>
@@ -503,7 +595,7 @@
       </w:pPr>
     </w:pPrDefault>
   </w:docDefaults>
-  <w:latentStyles w:defLockedState="0" w:defUIPriority="99" w:defSemiHidden="0" w:defUnhideWhenUsed="0" w:defQFormat="0" w:count="376">
+  <w:latentStyles w:defLockedState="0" w:defUIPriority="99" w:defSemiHidden="0" w:defUnhideWhenUsed="0" w:defQFormat="0" w:count="371">
     <w:lsdException w:name="Normal" w:uiPriority="0" w:qFormat="1"/>
     <w:lsdException w:name="heading 1" w:uiPriority="9" w:qFormat="1"/>
     <w:lsdException w:name="heading 2" w:semiHidden="1" w:uiPriority="9" w:unhideWhenUsed="1" w:qFormat="1"/>
@@ -875,11 +967,6 @@
     <w:lsdException w:name="List Table 5 Dark Accent 6" w:uiPriority="50"/>
     <w:lsdException w:name="List Table 6 Colorful Accent 6" w:uiPriority="51"/>
     <w:lsdException w:name="List Table 7 Colorful Accent 6" w:uiPriority="52"/>
-    <w:lsdException w:name="Mention" w:semiHidden="1" w:unhideWhenUsed="1"/>
-    <w:lsdException w:name="Smart Hyperlink" w:semiHidden="1" w:unhideWhenUsed="1"/>
-    <w:lsdException w:name="Hashtag" w:semiHidden="1" w:unhideWhenUsed="1"/>
-    <w:lsdException w:name="Unresolved Mention" w:semiHidden="1" w:unhideWhenUsed="1"/>
-    <w:lsdException w:name="Smart Link" w:semiHidden="1" w:unhideWhenUsed="1"/>
   </w:latentStyles>
   <w:style w:type="paragraph" w:default="1" w:styleId="Normal">
     <w:name w:val="Normal"/>

</xml_diff>

<commit_message>
Updated tools and tech
</commit_message>
<xml_diff>
--- a/ReportContent/ToolsAndTechnologies.docx
+++ b/ReportContent/ToolsAndTechnologies.docx
@@ -3,8 +3,6 @@
 <w:document xmlns:wpc="http://schemas.microsoft.com/office/word/2010/wordprocessingCanvas" xmlns:cx="http://schemas.microsoft.com/office/drawing/2014/chartex" xmlns:cx1="http://schemas.microsoft.com/office/drawing/2015/9/8/chartex" xmlns:mc="http://schemas.openxmlformats.org/markup-compatibility/2006" xmlns:o="urn:schemas-microsoft-com:office:office" xmlns:r="http://schemas.openxmlformats.org/officeDocument/2006/relationships" xmlns:m="http://schemas.openxmlformats.org/officeDocument/2006/math" xmlns:v="urn:schemas-microsoft-com:vml" xmlns:wp14="http://schemas.microsoft.com/office/word/2010/wordprocessingDrawing" xmlns:wp="http://schemas.openxmlformats.org/drawingml/2006/wordprocessingDrawing" xmlns:w10="urn:schemas-microsoft-com:office:word" xmlns:w="http://schemas.openxmlformats.org/wordprocessingml/2006/main" xmlns:w14="http://schemas.microsoft.com/office/word/2010/wordml" xmlns:w15="http://schemas.microsoft.com/office/word/2012/wordml" xmlns:w16se="http://schemas.microsoft.com/office/word/2015/wordml/symex" xmlns:wpg="http://schemas.microsoft.com/office/word/2010/wordprocessingGroup" xmlns:wpi="http://schemas.microsoft.com/office/word/2010/wordprocessingInk" xmlns:wne="http://schemas.microsoft.com/office/word/2006/wordml" xmlns:wps="http://schemas.microsoft.com/office/word/2010/wordprocessingShape" mc:Ignorable="w14 w15 w16se wp14">
   <w:body>
     <w:p>
-      <w:bookmarkStart w:id="0" w:name="_GoBack"/>
-      <w:bookmarkEnd w:id="0"/>
       <w:r>
         <w:t xml:space="preserve">ITT </w:t>
       </w:r>
@@ -78,7 +76,7 @@
               </wp:anchor>
             </w:drawing>
           </mc:Choice>
-          <mc:Fallback xmlns:w16="http://schemas.microsoft.com/office/word/2018/wordml" xmlns:w16cid="http://schemas.microsoft.com/office/word/2016/wordml/cid" xmlns:w16cex="http://schemas.microsoft.com/office/word/2018/wordml/cex" xmlns:am3d="http://schemas.microsoft.com/office/drawing/2017/model3d" xmlns:aink="http://schemas.microsoft.com/office/drawing/2016/ink" xmlns:cx8="http://schemas.microsoft.com/office/drawing/2016/5/14/chartex" xmlns:cx7="http://schemas.microsoft.com/office/drawing/2016/5/13/chartex" xmlns:cx6="http://schemas.microsoft.com/office/drawing/2016/5/12/chartex" xmlns:cx5="http://schemas.microsoft.com/office/drawing/2016/5/11/chartex" xmlns:cx4="http://schemas.microsoft.com/office/drawing/2016/5/10/chartex" xmlns:cx3="http://schemas.microsoft.com/office/drawing/2016/5/9/chartex" xmlns:cx2="http://schemas.microsoft.com/office/drawing/2015/10/21/chartex">
+          <mc:Fallback xmlns:cx2="http://schemas.microsoft.com/office/drawing/2015/10/21/chartex" xmlns:cx3="http://schemas.microsoft.com/office/drawing/2016/5/9/chartex" xmlns:cx4="http://schemas.microsoft.com/office/drawing/2016/5/10/chartex" xmlns:cx5="http://schemas.microsoft.com/office/drawing/2016/5/11/chartex" xmlns:cx6="http://schemas.microsoft.com/office/drawing/2016/5/12/chartex" xmlns:cx7="http://schemas.microsoft.com/office/drawing/2016/5/13/chartex" xmlns:cx8="http://schemas.microsoft.com/office/drawing/2016/5/14/chartex" xmlns:aink="http://schemas.microsoft.com/office/drawing/2016/ink" xmlns:am3d="http://schemas.microsoft.com/office/drawing/2017/model3d" xmlns:w16cex="http://schemas.microsoft.com/office/word/2018/wordml/cex" xmlns:w16cid="http://schemas.microsoft.com/office/word/2016/wordml/cid" xmlns:w16="http://schemas.microsoft.com/office/word/2018/wordml">
             <w:pict>
               <v:line w14:anchorId="13B29514" id="Straight Connector 1" o:spid="_x0000_s1026" style="position:absolute;z-index:251659264;visibility:visible;mso-wrap-style:square;mso-wrap-distance-left:9pt;mso-wrap-distance-top:0;mso-wrap-distance-right:9pt;mso-wrap-distance-bottom:0;mso-position-horizontal:absolute;mso-position-horizontal-relative:text;mso-position-vertical:absolute;mso-position-vertical-relative:text" from="1.65pt,100.65pt" to="472.4pt,100.65pt" o:gfxdata="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" strokecolor="black [3200]" strokeweight="1pt">
                 <v:stroke joinstyle="miter"/>
@@ -267,6 +265,8 @@
       <w:pPr>
         <w:pStyle w:val="ListParagraph"/>
       </w:pPr>
+      <w:bookmarkStart w:id="0" w:name="_GoBack"/>
+      <w:bookmarkEnd w:id="0"/>
     </w:p>
     <w:p>
       <w:pPr>
@@ -447,6 +447,168 @@
         <w:lastRenderedPageBreak/>
         <w:t>Visual Studio Code</w:t>
       </w:r>
+    </w:p>
+    <w:p>
+      <w:pPr>
+        <w:rPr>
+          <w:highlight w:val="cyan"/>
+        </w:rPr>
+      </w:pPr>
+    </w:p>
+    <w:p>
+      <w:pPr>
+        <w:rPr>
+          <w:highlight w:val="magenta"/>
+        </w:rPr>
+      </w:pPr>
+      <w:r>
+        <w:rPr>
+          <w:highlight w:val="magenta"/>
+        </w:rPr>
+        <w:t xml:space="preserve">CORBIN UPDATE </w:t>
+      </w:r>
+    </w:p>
+    <w:p>
+      <w:r>
+        <w:t>Tools for application development:</w:t>
+      </w:r>
+    </w:p>
+    <w:p>
+      <w:pPr>
+        <w:pStyle w:val="ListParagraph"/>
+        <w:numPr>
+          <w:ilvl w:val="0"/>
+          <w:numId w:val="1"/>
+        </w:numPr>
+      </w:pPr>
+      <w:r>
+        <w:t>Eclipse IDE</w:t>
+      </w:r>
+    </w:p>
+    <w:p>
+      <w:pPr>
+        <w:pStyle w:val="ListParagraph"/>
+        <w:numPr>
+          <w:ilvl w:val="0"/>
+          <w:numId w:val="1"/>
+        </w:numPr>
+      </w:pPr>
+      <w:r>
+        <w:t>Java SE 8</w:t>
+      </w:r>
+    </w:p>
+    <w:p>
+      <w:pPr>
+        <w:pStyle w:val="ListParagraph"/>
+        <w:numPr>
+          <w:ilvl w:val="0"/>
+          <w:numId w:val="1"/>
+        </w:numPr>
+      </w:pPr>
+      <w:r>
+        <w:t>JavaFX</w:t>
+      </w:r>
+    </w:p>
+    <w:p>
+      <w:pPr>
+        <w:pStyle w:val="ListParagraph"/>
+        <w:numPr>
+          <w:ilvl w:val="0"/>
+          <w:numId w:val="1"/>
+        </w:numPr>
+      </w:pPr>
+      <w:r>
+        <w:t xml:space="preserve">Java </w:t>
+      </w:r>
+      <w:proofErr w:type="spellStart"/>
+      <w:r>
+        <w:t>JDK</w:t>
+      </w:r>
+      <w:proofErr w:type="spellEnd"/>
+    </w:p>
+    <w:p>
+      <w:pPr>
+        <w:pStyle w:val="ListParagraph"/>
+        <w:numPr>
+          <w:ilvl w:val="0"/>
+          <w:numId w:val="1"/>
+        </w:numPr>
+      </w:pPr>
+      <w:r>
+        <w:t>Gluon Scene Viewer</w:t>
+      </w:r>
+    </w:p>
+    <w:p>
+      <w:pPr>
+        <w:pStyle w:val="ListParagraph"/>
+        <w:numPr>
+          <w:ilvl w:val="0"/>
+          <w:numId w:val="1"/>
+        </w:numPr>
+      </w:pPr>
+      <w:r>
+        <w:t>Microsoft Azure (Dynamic web app hosting on a tomcat server)</w:t>
+      </w:r>
+    </w:p>
+    <w:p>
+      <w:r>
+        <w:t>Tools for preparing presentation artefacts:</w:t>
+      </w:r>
+    </w:p>
+    <w:p>
+      <w:pPr>
+        <w:pStyle w:val="ListParagraph"/>
+        <w:numPr>
+          <w:ilvl w:val="0"/>
+          <w:numId w:val="1"/>
+        </w:numPr>
+      </w:pPr>
+      <w:r>
+        <w:t>Adobe Photoshop</w:t>
+      </w:r>
+    </w:p>
+    <w:p>
+      <w:pPr>
+        <w:pStyle w:val="ListParagraph"/>
+        <w:numPr>
+          <w:ilvl w:val="0"/>
+          <w:numId w:val="1"/>
+        </w:numPr>
+      </w:pPr>
+      <w:r>
+        <w:t>Adobe Illustrator</w:t>
+      </w:r>
+    </w:p>
+    <w:p>
+      <w:pPr>
+        <w:pStyle w:val="ListParagraph"/>
+        <w:numPr>
+          <w:ilvl w:val="0"/>
+          <w:numId w:val="1"/>
+        </w:numPr>
+      </w:pPr>
+      <w:r>
+        <w:t>Adobe XD</w:t>
+      </w:r>
+    </w:p>
+    <w:p>
+      <w:pPr>
+        <w:pStyle w:val="ListParagraph"/>
+        <w:numPr>
+          <w:ilvl w:val="0"/>
+          <w:numId w:val="1"/>
+        </w:numPr>
+      </w:pPr>
+      <w:r>
+        <w:t>Visual Studio Code</w:t>
+      </w:r>
+    </w:p>
+    <w:p>
+      <w:pPr>
+        <w:rPr>
+          <w:highlight w:val="cyan"/>
+        </w:rPr>
+      </w:pPr>
     </w:p>
     <w:sectPr>
       <w:pgSz w:w="12240" w:h="15840"/>

</xml_diff>

<commit_message>
Changes to T&T and moved photos to AVAssets
</commit_message>
<xml_diff>
--- a/ReportContent/ToolsAndTechnologies.docx
+++ b/ReportContent/ToolsAndTechnologies.docx
@@ -93,26 +93,62 @@
         <w:t>Para:</w:t>
       </w:r>
     </w:p>
-    <w:p>
-      <w:r>
-        <w:t>In terms of previous experience, the types that we acquired are quite varied. The most notable, though, are:</w:t>
-      </w:r>
-    </w:p>
-    <w:p>
-      <w:r>
-        <w:t>Previous experience:</w:t>
-      </w:r>
-    </w:p>
-    <w:p>
-      <w:pPr>
-        <w:pStyle w:val="ListParagraph"/>
-        <w:numPr>
-          <w:ilvl w:val="0"/>
-          <w:numId w:val="1"/>
-        </w:numPr>
-      </w:pPr>
-      <w:r>
-        <w:t>Corbin: Has previous experience in networking and small, local servers. This has enabled him to discover the required back-end tools.</w:t>
+    <w:p/>
+    <w:p>
+      <w:r>
+        <w:t>The experience required to research and develop a dynamic web can be particularly immersing. Fortunately, many of us have had previous experiences that have assisted us in finding the right path forward.</w:t>
+      </w:r>
+    </w:p>
+    <w:p>
+      <w:r>
+        <w:t xml:space="preserve">In terms of experience, the types that we </w:t>
+      </w:r>
+      <w:r>
+        <w:t xml:space="preserve">have </w:t>
+      </w:r>
+      <w:r>
+        <w:t>acquired are quite varied</w:t>
+      </w:r>
+      <w:r>
+        <w:t>, but fortunately specifically useful for app creation.</w:t>
+      </w:r>
+    </w:p>
+    <w:p>
+      <w:r>
+        <w:t>The most notable</w:t>
+      </w:r>
+      <w:r>
+        <w:t xml:space="preserve"> </w:t>
+      </w:r>
+      <w:r>
+        <w:t>are:</w:t>
+      </w:r>
+    </w:p>
+    <w:p>
+      <w:pPr>
+        <w:pStyle w:val="ListParagraph"/>
+        <w:numPr>
+          <w:ilvl w:val="0"/>
+          <w:numId w:val="1"/>
+        </w:numPr>
+      </w:pPr>
+      <w:r>
+        <w:t xml:space="preserve">Corbin: Has previous experience in </w:t>
+      </w:r>
+      <w:r>
+        <w:t>Python, networking,</w:t>
+      </w:r>
+      <w:r>
+        <w:t xml:space="preserve"> and small, local servers</w:t>
+      </w:r>
+      <w:r>
+        <w:t xml:space="preserve">. </w:t>
+      </w:r>
+      <w:r>
+        <w:t>This has enabled him to discover the required back-end tools.</w:t>
+      </w:r>
+      <w:r>
+        <w:t xml:space="preserve"> He also has some experience in group interaction and organization.</w:t>
       </w:r>
     </w:p>
     <w:p>
@@ -135,255 +171,310 @@
         <w:t xml:space="preserve"> </w:t>
       </w:r>
       <w:r>
-        <w:t>Completed a degree in Public Relations and</w:t>
+        <w:t>Has c</w:t>
+      </w:r>
+      <w:r>
+        <w:t>ompleted a degree in Public Relations and</w:t>
+      </w:r>
+      <w:r>
+        <w:t xml:space="preserve"> previous experience in</w:t>
+      </w:r>
+      <w:r>
+        <w:t xml:space="preserve"> pitching to clients. She also has an interest in technology and design. This has aided the development of the visual aspects of the app and website.</w:t>
       </w:r>
       <w:r>
         <w:t xml:space="preserve"> </w:t>
       </w:r>
-      <w:r>
-        <w:t>h</w:t>
-      </w:r>
-      <w:r>
-        <w:t>as previous experience in</w:t>
-      </w:r>
-      <w:r>
-        <w:t xml:space="preserve"> pitching to clients. She also has an interest in technology and design. This has aided the development of the visual aspects of the app and website.</w:t>
+    </w:p>
+    <w:p>
+      <w:pPr>
+        <w:pStyle w:val="ListParagraph"/>
+      </w:pPr>
+    </w:p>
+    <w:p>
+      <w:pPr>
+        <w:pStyle w:val="ListParagraph"/>
+        <w:numPr>
+          <w:ilvl w:val="0"/>
+          <w:numId w:val="1"/>
+        </w:numPr>
+      </w:pPr>
+      <w:r>
+        <w:t xml:space="preserve">Connor: Has previous experience in </w:t>
+      </w:r>
+      <w:r>
+        <w:t xml:space="preserve">building PC’s </w:t>
+      </w:r>
+      <w:r>
+        <w:t>and general hardware troubleshooting, as well as dabbling in some cod</w:t>
+      </w:r>
+      <w:r>
+        <w:t>ing languages</w:t>
+      </w:r>
+      <w:r>
+        <w:t xml:space="preserve"> such as python</w:t>
+      </w:r>
+      <w:r>
+        <w:t>.</w:t>
       </w:r>
       <w:r>
         <w:t xml:space="preserve"> </w:t>
       </w:r>
-    </w:p>
-    <w:p>
-      <w:pPr>
-        <w:pStyle w:val="ListParagraph"/>
-      </w:pPr>
-    </w:p>
-    <w:p>
-      <w:pPr>
-        <w:pStyle w:val="ListParagraph"/>
-        <w:numPr>
-          <w:ilvl w:val="0"/>
-          <w:numId w:val="1"/>
-        </w:numPr>
-      </w:pPr>
-      <w:r>
-        <w:t xml:space="preserve">Connor: Has previous experience in </w:t>
-      </w:r>
-      <w:r>
-        <w:t xml:space="preserve">building PC’s </w:t>
-      </w:r>
-      <w:r>
-        <w:t>and general hardware troubleshooting, as well as dabbling in some cod</w:t>
-      </w:r>
-      <w:r>
-        <w:t>ing languages</w:t>
-      </w:r>
-      <w:r>
-        <w:t xml:space="preserve"> such as python</w:t>
-      </w:r>
+      <w:r>
+        <w:t>He also has experience in Cyber Security and anti-threat systems.</w:t>
+      </w:r>
+    </w:p>
+    <w:p>
+      <w:pPr>
+        <w:pStyle w:val="ListParagraph"/>
+      </w:pPr>
+    </w:p>
+    <w:p>
+      <w:pPr>
+        <w:pStyle w:val="ListParagraph"/>
+        <w:numPr>
+          <w:ilvl w:val="0"/>
+          <w:numId w:val="1"/>
+        </w:numPr>
+      </w:pPr>
+      <w:r>
+        <w:t xml:space="preserve">Vanessa: Has </w:t>
+      </w:r>
+      <w:r>
+        <w:t xml:space="preserve">previous </w:t>
+      </w:r>
+      <w:r>
+        <w:t>experience</w:t>
+      </w:r>
+      <w:r>
+        <w:t xml:space="preserve"> in</w:t>
+      </w:r>
+      <w:r>
+        <w:t xml:space="preserve"> the accountancy sector drafting and finalizing financial and management reports, as well as</w:t>
+      </w:r>
+      <w:r>
+        <w:t xml:space="preserve"> the</w:t>
+      </w:r>
+      <w:r>
+        <w:t xml:space="preserve"> IT industry </w:t>
+      </w:r>
+      <w:r>
+        <w:t xml:space="preserve">as a consultant and coordinating </w:t>
+      </w:r>
+      <w:r>
+        <w:t>teams</w:t>
+      </w:r>
+      <w:r>
+        <w:t xml:space="preserve"> and people through project phases.</w:t>
+      </w:r>
+    </w:p>
+    <w:p>
+      <w:pPr>
+        <w:pStyle w:val="ListParagraph"/>
+      </w:pPr>
+    </w:p>
+    <w:p>
+      <w:pPr>
+        <w:pStyle w:val="ListParagraph"/>
+        <w:numPr>
+          <w:ilvl w:val="0"/>
+          <w:numId w:val="1"/>
+        </w:numPr>
+      </w:pPr>
+      <w:r>
+        <w:t xml:space="preserve">Ollie: </w:t>
+      </w:r>
+      <w:r>
+        <w:t>Has previous experience in working on projects involving single board computers and micro controllers. Ollie also has experience working in Game Engines and using C# and JavaScript to create simple games.</w:t>
+      </w:r>
+    </w:p>
+    <w:p/>
+    <w:p/>
+    <w:p>
+      <w:r>
+        <w:lastRenderedPageBreak/>
+        <w:t>Alongside our most important asset, us, we have also adopted the use of many different types of software to create our presentation and our application development suite.</w:t>
+      </w:r>
+    </w:p>
+    <w:p>
+      <w:r>
+        <w:t>The tools we used are:</w:t>
+      </w:r>
+    </w:p>
+    <w:p>
+      <w:r>
+        <w:t>A</w:t>
+      </w:r>
+      <w:r>
+        <w:t>pplication development:</w:t>
+      </w:r>
+    </w:p>
+    <w:p>
+      <w:pPr>
+        <w:pStyle w:val="ListParagraph"/>
+        <w:numPr>
+          <w:ilvl w:val="0"/>
+          <w:numId w:val="1"/>
+        </w:numPr>
+      </w:pPr>
+      <w:r>
+        <w:t>Eclipse IDE</w:t>
+      </w:r>
+    </w:p>
+    <w:p>
+      <w:pPr>
+        <w:pStyle w:val="ListParagraph"/>
+        <w:numPr>
+          <w:ilvl w:val="0"/>
+          <w:numId w:val="1"/>
+        </w:numPr>
+      </w:pPr>
+      <w:r>
+        <w:t>Java SE 8</w:t>
+      </w:r>
+    </w:p>
+    <w:p>
+      <w:pPr>
+        <w:pStyle w:val="ListParagraph"/>
+        <w:numPr>
+          <w:ilvl w:val="0"/>
+          <w:numId w:val="1"/>
+        </w:numPr>
+      </w:pPr>
+      <w:r>
+        <w:t>JavaFX</w:t>
+      </w:r>
+    </w:p>
+    <w:p>
+      <w:pPr>
+        <w:pStyle w:val="ListParagraph"/>
+        <w:numPr>
+          <w:ilvl w:val="0"/>
+          <w:numId w:val="1"/>
+        </w:numPr>
+      </w:pPr>
+      <w:r>
+        <w:t>Java JDK</w:t>
+      </w:r>
+    </w:p>
+    <w:p>
+      <w:pPr>
+        <w:pStyle w:val="ListParagraph"/>
+        <w:numPr>
+          <w:ilvl w:val="0"/>
+          <w:numId w:val="1"/>
+        </w:numPr>
+      </w:pPr>
+      <w:r>
+        <w:t>Gluon Scene Viewer</w:t>
+      </w:r>
+    </w:p>
+    <w:p>
+      <w:pPr>
+        <w:pStyle w:val="ListParagraph"/>
+        <w:numPr>
+          <w:ilvl w:val="0"/>
+          <w:numId w:val="1"/>
+        </w:numPr>
+      </w:pPr>
+      <w:r>
+        <w:t>Microsoft Azure</w:t>
+      </w:r>
+    </w:p>
+    <w:p>
+      <w:pPr>
+        <w:pStyle w:val="ListParagraph"/>
+      </w:pPr>
+    </w:p>
+    <w:p>
+      <w:r>
+        <w:t>P</w:t>
+      </w:r>
+      <w:r>
+        <w:t>resentation artefacts:</w:t>
+      </w:r>
+    </w:p>
+    <w:p>
+      <w:pPr>
+        <w:pStyle w:val="ListParagraph"/>
+        <w:numPr>
+          <w:ilvl w:val="0"/>
+          <w:numId w:val="1"/>
+        </w:numPr>
+      </w:pPr>
+      <w:r>
+        <w:t>Adobe Photoshop</w:t>
+      </w:r>
+    </w:p>
+    <w:p>
+      <w:pPr>
+        <w:pStyle w:val="ListParagraph"/>
+        <w:numPr>
+          <w:ilvl w:val="0"/>
+          <w:numId w:val="1"/>
+        </w:numPr>
+      </w:pPr>
+      <w:r>
+        <w:t>Adobe Illustrator</w:t>
+      </w:r>
+    </w:p>
+    <w:p>
+      <w:pPr>
+        <w:pStyle w:val="ListParagraph"/>
+        <w:numPr>
+          <w:ilvl w:val="0"/>
+          <w:numId w:val="1"/>
+        </w:numPr>
+      </w:pPr>
+      <w:r>
+        <w:t>Adobe Premiere Pro</w:t>
+      </w:r>
+    </w:p>
+    <w:p>
+      <w:pPr>
+        <w:pStyle w:val="ListParagraph"/>
+        <w:numPr>
+          <w:ilvl w:val="0"/>
+          <w:numId w:val="1"/>
+        </w:numPr>
+      </w:pPr>
+      <w:r>
+        <w:t>Adobe XD</w:t>
+      </w:r>
+    </w:p>
+    <w:p>
+      <w:r>
+        <w:t>The website:</w:t>
+      </w:r>
+    </w:p>
+    <w:p>
+      <w:pPr>
+        <w:pStyle w:val="ListParagraph"/>
+        <w:numPr>
+          <w:ilvl w:val="0"/>
+          <w:numId w:val="1"/>
+        </w:numPr>
+      </w:pPr>
+      <w:r>
+        <w:t>.html</w:t>
+      </w:r>
+    </w:p>
+    <w:p>
+      <w:pPr>
+        <w:pStyle w:val="ListParagraph"/>
+        <w:numPr>
+          <w:ilvl w:val="0"/>
+          <w:numId w:val="1"/>
+        </w:numPr>
+      </w:pPr>
       <w:r>
         <w:t>.</w:t>
       </w:r>
-      <w:r>
-        <w:t xml:space="preserve"> </w:t>
-      </w:r>
-      <w:r>
-        <w:t>He also has experience in Cyber Security and anti-threat systems.</w:t>
-      </w:r>
-    </w:p>
-    <w:p>
-      <w:pPr>
-        <w:pStyle w:val="ListParagraph"/>
-      </w:pPr>
-    </w:p>
-    <w:p>
-      <w:pPr>
-        <w:pStyle w:val="ListParagraph"/>
-        <w:numPr>
-          <w:ilvl w:val="0"/>
-          <w:numId w:val="1"/>
-        </w:numPr>
-      </w:pPr>
-      <w:r>
-        <w:t xml:space="preserve">Vanessa: Has </w:t>
-      </w:r>
-      <w:r>
-        <w:t xml:space="preserve">previous </w:t>
-      </w:r>
-      <w:r>
-        <w:t>experience</w:t>
-      </w:r>
-      <w:r>
-        <w:t xml:space="preserve"> in</w:t>
-      </w:r>
-      <w:r>
-        <w:t xml:space="preserve"> the accountancy sector drafting and finalizing financial and management reports, as well as</w:t>
-      </w:r>
-      <w:r>
-        <w:t xml:space="preserve"> the</w:t>
-      </w:r>
-      <w:r>
-        <w:t xml:space="preserve"> IT industry </w:t>
-      </w:r>
-      <w:r>
-        <w:t xml:space="preserve">as a consultant and coordinating </w:t>
-      </w:r>
-      <w:r>
-        <w:t>teams</w:t>
-      </w:r>
-      <w:r>
-        <w:t xml:space="preserve"> and people through project phases.</w:t>
-      </w:r>
-    </w:p>
-    <w:p>
-      <w:pPr>
-        <w:pStyle w:val="ListParagraph"/>
-      </w:pPr>
-    </w:p>
-    <w:p>
-      <w:pPr>
-        <w:pStyle w:val="ListParagraph"/>
-        <w:numPr>
-          <w:ilvl w:val="0"/>
-          <w:numId w:val="1"/>
-        </w:numPr>
-      </w:pPr>
-      <w:r>
-        <w:t xml:space="preserve">Ollie: </w:t>
-      </w:r>
-      <w:r>
-        <w:t>Has previous experience in working on projects involving single board computers and micro controllers. Ollie also has experience working in Game Engines and using C# and JavaScript to create simple games.</w:t>
-      </w:r>
-    </w:p>
-    <w:p/>
-    <w:p>
-      <w:r>
-        <w:t>A</w:t>
-      </w:r>
-      <w:r>
-        <w:t>pplication development:</w:t>
-      </w:r>
-    </w:p>
-    <w:p>
-      <w:pPr>
-        <w:pStyle w:val="ListParagraph"/>
-        <w:numPr>
-          <w:ilvl w:val="0"/>
-          <w:numId w:val="1"/>
-        </w:numPr>
-      </w:pPr>
-      <w:r>
-        <w:t>Eclipse IDE</w:t>
-      </w:r>
-    </w:p>
-    <w:p>
-      <w:pPr>
-        <w:pStyle w:val="ListParagraph"/>
-        <w:numPr>
-          <w:ilvl w:val="0"/>
-          <w:numId w:val="1"/>
-        </w:numPr>
-      </w:pPr>
-      <w:r>
-        <w:t>Java SE 8</w:t>
-      </w:r>
-    </w:p>
-    <w:p>
-      <w:pPr>
-        <w:pStyle w:val="ListParagraph"/>
-        <w:numPr>
-          <w:ilvl w:val="0"/>
-          <w:numId w:val="1"/>
-        </w:numPr>
-      </w:pPr>
-      <w:r>
-        <w:t>JavaFX</w:t>
-      </w:r>
-    </w:p>
-    <w:p>
-      <w:pPr>
-        <w:pStyle w:val="ListParagraph"/>
-        <w:numPr>
-          <w:ilvl w:val="0"/>
-          <w:numId w:val="1"/>
-        </w:numPr>
-      </w:pPr>
-      <w:r>
-        <w:t>Java JDK</w:t>
-      </w:r>
-    </w:p>
-    <w:p>
-      <w:pPr>
-        <w:pStyle w:val="ListParagraph"/>
-        <w:numPr>
-          <w:ilvl w:val="0"/>
-          <w:numId w:val="1"/>
-        </w:numPr>
-      </w:pPr>
-      <w:r>
-        <w:t>Gluon Scene Viewer</w:t>
-      </w:r>
-    </w:p>
-    <w:p>
-      <w:pPr>
-        <w:pStyle w:val="ListParagraph"/>
-        <w:numPr>
-          <w:ilvl w:val="0"/>
-          <w:numId w:val="1"/>
-        </w:numPr>
-      </w:pPr>
-      <w:r>
-        <w:t>Microsoft Azure</w:t>
-      </w:r>
-    </w:p>
-    <w:p>
-      <w:pPr>
-        <w:pStyle w:val="ListParagraph"/>
-      </w:pPr>
-    </w:p>
-    <w:p>
-      <w:r>
-        <w:t>P</w:t>
-      </w:r>
-      <w:r>
-        <w:t>resentation artefacts:</w:t>
-      </w:r>
-    </w:p>
-    <w:p>
-      <w:pPr>
-        <w:pStyle w:val="ListParagraph"/>
-        <w:numPr>
-          <w:ilvl w:val="0"/>
-          <w:numId w:val="1"/>
-        </w:numPr>
-      </w:pPr>
-      <w:r>
-        <w:t>Adobe Photoshop</w:t>
-      </w:r>
-    </w:p>
-    <w:p>
-      <w:pPr>
-        <w:pStyle w:val="ListParagraph"/>
-        <w:numPr>
-          <w:ilvl w:val="0"/>
-          <w:numId w:val="1"/>
-        </w:numPr>
-      </w:pPr>
-      <w:r>
-        <w:t>Adobe Illustrator</w:t>
-      </w:r>
-    </w:p>
-    <w:p>
-      <w:pPr>
-        <w:pStyle w:val="ListParagraph"/>
-        <w:numPr>
-          <w:ilvl w:val="0"/>
-          <w:numId w:val="1"/>
-        </w:numPr>
-      </w:pPr>
-      <w:r>
-        <w:t>Adobe XD</w:t>
-      </w:r>
+      <w:proofErr w:type="spellStart"/>
+      <w:r>
+        <w:t>css</w:t>
+      </w:r>
+      <w:proofErr w:type="spellEnd"/>
     </w:p>
     <w:p>
       <w:pPr>

</xml_diff>